<commit_message>
Correciones en el pmbook.  Se soluciona el problema de la tabla en cargo_manifest Issue#44
</commit_message>
<xml_diff>
--- a/Documentacion/PMBOOK.docx
+++ b/Documentacion/PMBOOK.docx
@@ -1,6 +1,6 @@
 
 <file path=word/document.xml><?xml version="1.0" encoding="utf-8"?>
-<w:document xmlns:wpc="http://schemas.microsoft.com/office/word/2010/wordprocessingCanvas" xmlns:mc="http://schemas.openxmlformats.org/markup-compatibility/2006" xmlns:o="urn:schemas-microsoft-com:office:office" xmlns:r="http://schemas.openxmlformats.org/officeDocument/2006/relationships" xmlns:m="http://schemas.openxmlformats.org/officeDocument/2006/math" xmlns:v="urn:schemas-microsoft-com:vml" xmlns:wp14="http://schemas.microsoft.com/office/word/2010/wordprocessingDrawing" xmlns:wp="http://schemas.openxmlformats.org/drawingml/2006/wordprocessingDrawing" xmlns:w10="urn:schemas-microsoft-com:office:word" xmlns:w="http://schemas.openxmlformats.org/wordprocessingml/2006/main" xmlns:w14="http://schemas.microsoft.com/office/word/2010/wordml" xmlns:wpg="http://schemas.microsoft.com/office/word/2010/wordprocessingGroup" xmlns:wpi="http://schemas.microsoft.com/office/word/2010/wordprocessingInk" xmlns:wne="http://schemas.microsoft.com/office/word/2006/wordml" xmlns:wps="http://schemas.microsoft.com/office/word/2010/wordprocessingShape" mc:Ignorable="w14 wp14">
+<w:document xmlns:ve="http://schemas.openxmlformats.org/markup-compatibility/2006" xmlns:o="urn:schemas-microsoft-com:office:office" xmlns:r="http://schemas.openxmlformats.org/officeDocument/2006/relationships" xmlns:m="http://schemas.openxmlformats.org/officeDocument/2006/math" xmlns:v="urn:schemas-microsoft-com:vml" xmlns:wp="http://schemas.openxmlformats.org/drawingml/2006/wordprocessingDrawing" xmlns:w10="urn:schemas-microsoft-com:office:word" xmlns:w="http://schemas.openxmlformats.org/wordprocessingml/2006/main" xmlns:wne="http://schemas.microsoft.com/office/word/2006/wordml">
   <w:body>
     <w:p>
       <w:pPr>
@@ -244,15 +244,7 @@
           <w:color w:val="000000"/>
           <w:sz w:val="20"/>
         </w:rPr>
-        <w:t>El </w:t>
-      </w:r>
-      <w:r>
-        <w:rPr>
-          <w:rFonts w:ascii="Arial" w:hAnsi="Arial" w:cs="Arial"/>
-          <w:color w:val="000000"/>
-          <w:sz w:val="20"/>
-        </w:rPr>
-        <w:t xml:space="preserve">Project Management </w:t>
+        <w:t xml:space="preserve">El Project Management </w:t>
       </w:r>
       <w:proofErr w:type="spellStart"/>
       <w:r>
@@ -286,15 +278,7 @@
           <w:color w:val="000000"/>
           <w:sz w:val="20"/>
         </w:rPr>
-        <w:t>es una organización que intenta establecer un orden y unos criterios estándares para la gestión de proyectos. Con esa finalidad, PMI mantiene el libro </w:t>
-      </w:r>
-      <w:r>
-        <w:rPr>
-          <w:rFonts w:ascii="Arial" w:hAnsi="Arial" w:cs="Arial"/>
-          <w:color w:val="000000"/>
-          <w:sz w:val="20"/>
-        </w:rPr>
-        <w:t xml:space="preserve">Project Management Book of </w:t>
+        <w:t xml:space="preserve">es una organización que intenta establecer un orden y unos criterios estándares para la gestión de proyectos. Con esa finalidad, PMI mantiene el libro Project Management </w:t>
       </w:r>
       <w:proofErr w:type="spellStart"/>
       <w:r>
@@ -303,6 +287,24 @@
           <w:color w:val="000000"/>
           <w:sz w:val="20"/>
         </w:rPr>
+        <w:t>Book</w:t>
+      </w:r>
+      <w:proofErr w:type="spellEnd"/>
+      <w:r>
+        <w:rPr>
+          <w:rFonts w:ascii="Arial" w:hAnsi="Arial" w:cs="Arial"/>
+          <w:color w:val="000000"/>
+          <w:sz w:val="20"/>
+        </w:rPr>
+        <w:t xml:space="preserve"> of </w:t>
+      </w:r>
+      <w:proofErr w:type="spellStart"/>
+      <w:r>
+        <w:rPr>
+          <w:rFonts w:ascii="Arial" w:hAnsi="Arial" w:cs="Arial"/>
+          <w:color w:val="000000"/>
+          <w:sz w:val="20"/>
+        </w:rPr>
         <w:t>Knowledge</w:t>
       </w:r>
       <w:proofErr w:type="spellEnd"/>
@@ -394,16 +396,14 @@
         </w:rPr>
         <w:t xml:space="preserve">Identificar el subconjunto de fundamentos de la </w:t>
       </w:r>
-      <w:proofErr w:type="spellStart"/>
-      <w:r>
-        <w:rPr>
-          <w:rFonts w:ascii="Arial" w:hAnsi="Arial" w:cs="Arial"/>
-          <w:color w:val="000000"/>
-          <w:sz w:val="20"/>
-        </w:rPr>
-        <w:t>Direccion</w:t>
-      </w:r>
-      <w:proofErr w:type="spellEnd"/>
+      <w:r>
+        <w:rPr>
+          <w:rFonts w:ascii="Arial" w:hAnsi="Arial" w:cs="Arial"/>
+          <w:color w:val="000000"/>
+          <w:sz w:val="20"/>
+        </w:rPr>
+        <w:t>Dirección</w:t>
+      </w:r>
       <w:r>
         <w:rPr>
           <w:rFonts w:ascii="Arial" w:hAnsi="Arial" w:cs="Arial"/>
@@ -460,16 +460,14 @@
         </w:rPr>
         <w:t xml:space="preserve">Proporcionar y promover un vocabulario </w:t>
       </w:r>
-      <w:proofErr w:type="spellStart"/>
-      <w:r>
-        <w:rPr>
-          <w:rFonts w:ascii="Arial" w:hAnsi="Arial" w:cs="Arial"/>
-          <w:color w:val="000000"/>
-          <w:sz w:val="20"/>
-        </w:rPr>
-        <w:t>comun</w:t>
-      </w:r>
-      <w:proofErr w:type="spellEnd"/>
+      <w:r>
+        <w:rPr>
+          <w:rFonts w:ascii="Arial" w:hAnsi="Arial" w:cs="Arial"/>
+          <w:color w:val="000000"/>
+          <w:sz w:val="20"/>
+        </w:rPr>
+        <w:t>común</w:t>
+      </w:r>
       <w:r>
         <w:rPr>
           <w:rFonts w:ascii="Arial" w:hAnsi="Arial" w:cs="Arial"/>
@@ -478,16 +476,14 @@
         </w:rPr>
         <w:t xml:space="preserve"> para analizar, escribir y aplicar la </w:t>
       </w:r>
-      <w:proofErr w:type="spellStart"/>
-      <w:r>
-        <w:rPr>
-          <w:rFonts w:ascii="Arial" w:hAnsi="Arial" w:cs="Arial"/>
-          <w:color w:val="000000"/>
-          <w:sz w:val="20"/>
-        </w:rPr>
-        <w:t>direccion</w:t>
-      </w:r>
-      <w:proofErr w:type="spellEnd"/>
+      <w:r>
+        <w:rPr>
+          <w:rFonts w:ascii="Arial" w:hAnsi="Arial" w:cs="Arial"/>
+          <w:color w:val="000000"/>
+          <w:sz w:val="20"/>
+        </w:rPr>
+        <w:t>dirección</w:t>
+      </w:r>
       <w:r>
         <w:rPr>
           <w:rFonts w:ascii="Arial" w:hAnsi="Arial" w:cs="Arial"/>
@@ -526,16 +522,14 @@
         </w:rPr>
         <w:t xml:space="preserve">Proporcionar una referencia fundamental a la </w:t>
       </w:r>
-      <w:proofErr w:type="spellStart"/>
-      <w:r>
-        <w:rPr>
-          <w:rFonts w:ascii="Arial" w:hAnsi="Arial" w:cs="Arial"/>
-          <w:color w:val="000000"/>
-          <w:sz w:val="20"/>
-        </w:rPr>
-        <w:t>direccion</w:t>
-      </w:r>
-      <w:proofErr w:type="spellEnd"/>
+      <w:r>
+        <w:rPr>
+          <w:rFonts w:ascii="Arial" w:hAnsi="Arial" w:cs="Arial"/>
+          <w:color w:val="000000"/>
+          <w:sz w:val="20"/>
+        </w:rPr>
+        <w:t>dirección</w:t>
+      </w:r>
       <w:r>
         <w:rPr>
           <w:rFonts w:ascii="Arial" w:hAnsi="Arial" w:cs="Arial"/>
@@ -544,16 +538,14 @@
         </w:rPr>
         <w:t xml:space="preserve"> de proyectos, la </w:t>
       </w:r>
-      <w:proofErr w:type="spellStart"/>
-      <w:r>
-        <w:rPr>
-          <w:rFonts w:ascii="Arial" w:hAnsi="Arial" w:cs="Arial"/>
-          <w:color w:val="000000"/>
-          <w:sz w:val="20"/>
-        </w:rPr>
-        <w:t>genrencia</w:t>
-      </w:r>
-      <w:proofErr w:type="spellEnd"/>
+      <w:r>
+        <w:rPr>
+          <w:rFonts w:ascii="Arial" w:hAnsi="Arial" w:cs="Arial"/>
+          <w:color w:val="000000"/>
+          <w:sz w:val="20"/>
+        </w:rPr>
+        <w:t>gerencia</w:t>
+      </w:r>
       <w:r>
         <w:rPr>
           <w:rFonts w:ascii="Arial" w:hAnsi="Arial" w:cs="Arial"/>
@@ -678,10 +670,10 @@
                     <pic:cNvPicPr/>
                   </pic:nvPicPr>
                   <pic:blipFill>
-                    <a:blip r:embed="rId6">
+                    <a:blip r:embed="rId5">
                       <a:extLst>
                         <a:ext uri="{28A0092B-C50C-407E-A947-70E740481C1C}">
-                          <a14:useLocalDpi xmlns:a14="http://schemas.microsoft.com/office/drawing/2010/main" val="0"/>
+                          <a14:useLocalDpi xmlns:a14="http://schemas.microsoft.com/office/drawing/2010/main" xmlns:wps="http://schemas.microsoft.com/office/word/2010/wordprocessingShape" xmlns:wpi="http://schemas.microsoft.com/office/word/2010/wordprocessingInk" xmlns:wpg="http://schemas.microsoft.com/office/word/2010/wordprocessingGroup" xmlns:w14="http://schemas.microsoft.com/office/word/2010/wordml" xmlns:w="http://schemas.openxmlformats.org/wordprocessingml/2006/main" xmlns:w10="urn:schemas-microsoft-com:office:word" xmlns:wp14="http://schemas.microsoft.com/office/word/2010/wordprocessingDrawing" xmlns:v="urn:schemas-microsoft-com:vml" xmlns:o="urn:schemas-microsoft-com:office:office" xmlns:mc="http://schemas.openxmlformats.org/markup-compatibility/2006" xmlns:wpc="http://schemas.microsoft.com/office/word/2010/wordprocessingCanvas" xmlns="" val="0"/>
                         </a:ext>
                       </a:extLst>
                     </a:blip>
@@ -1149,30 +1141,6 @@
         <w:widowControl/>
         <w:numPr>
           <w:ilvl w:val="0"/>
-          <w:numId w:val="16"/>
-        </w:numPr>
-        <w:spacing w:line="285" w:lineRule="atLeast"/>
-        <w:rPr>
-          <w:rFonts w:ascii="Arial" w:hAnsi="Arial" w:cs="Arial"/>
-          <w:color w:val="000000"/>
-          <w:sz w:val="20"/>
-        </w:rPr>
-      </w:pPr>
-      <w:r>
-        <w:rPr>
-          <w:rFonts w:ascii="Arial" w:hAnsi="Arial" w:cs="Arial"/>
-          <w:color w:val="000000"/>
-          <w:sz w:val="20"/>
-        </w:rPr>
-        <w:t>Ordene secuencialmente todas las actividades</w:t>
-      </w:r>
-    </w:p>
-    <w:p>
-      <w:pPr>
-        <w:pStyle w:val="Contenidodelatabla"/>
-        <w:widowControl/>
-        <w:numPr>
-          <w:ilvl w:val="0"/>
           <w:numId w:val="17"/>
         </w:numPr>
         <w:spacing w:line="285" w:lineRule="atLeast"/>
@@ -1323,7 +1291,6 @@
           <w:sz w:val="20"/>
         </w:rPr>
       </w:pPr>
-      <w:proofErr w:type="spellStart"/>
       <w:r>
         <w:rPr>
           <w:rFonts w:ascii="Arial" w:hAnsi="Arial" w:cs="Arial"/>
@@ -1331,9 +1298,8 @@
           <w:color w:val="000000"/>
           <w:sz w:val="20"/>
         </w:rPr>
-        <w:t>Ejecucion</w:t>
-      </w:r>
-      <w:proofErr w:type="spellEnd"/>
+        <w:t>Ejecución</w:t>
+      </w:r>
       <w:r>
         <w:rPr>
           <w:rFonts w:ascii="Arial" w:hAnsi="Arial" w:cs="Arial"/>
@@ -1739,7 +1705,6 @@
           <w:color w:val="000000"/>
           <w:sz w:val="20"/>
         </w:rPr>
-        <w:lastRenderedPageBreak/>
         <w:t xml:space="preserve">Cierre de contrato (terminación del contrato de proyecto incluyendo la resolución de temas inconclusos y la aceptación formal de la entrega final) </w:t>
       </w:r>
     </w:p>
@@ -1851,10 +1816,10 @@
                     <pic:cNvPicPr/>
                   </pic:nvPicPr>
                   <pic:blipFill>
-                    <a:blip r:embed="rId7">
+                    <a:blip r:embed="rId6">
                       <a:extLst>
                         <a:ext uri="{28A0092B-C50C-407E-A947-70E740481C1C}">
-                          <a14:useLocalDpi xmlns:a14="http://schemas.microsoft.com/office/drawing/2010/main" val="0"/>
+                          <a14:useLocalDpi xmlns:a14="http://schemas.microsoft.com/office/drawing/2010/main" xmlns:wps="http://schemas.microsoft.com/office/word/2010/wordprocessingShape" xmlns:wpi="http://schemas.microsoft.com/office/word/2010/wordprocessingInk" xmlns:wpg="http://schemas.microsoft.com/office/word/2010/wordprocessingGroup" xmlns:w14="http://schemas.microsoft.com/office/word/2010/wordml" xmlns:w="http://schemas.openxmlformats.org/wordprocessingml/2006/main" xmlns:w10="urn:schemas-microsoft-com:office:word" xmlns:wp14="http://schemas.microsoft.com/office/word/2010/wordprocessingDrawing" xmlns:v="urn:schemas-microsoft-com:vml" xmlns:o="urn:schemas-microsoft-com:office:office" xmlns:mc="http://schemas.openxmlformats.org/markup-compatibility/2006" xmlns:wpc="http://schemas.microsoft.com/office/word/2010/wordprocessingCanvas" xmlns="" val="0"/>
                         </a:ext>
                       </a:extLst>
                     </a:blip>
@@ -2030,36 +1995,36 @@
           <w:color w:val="000000"/>
           <w:sz w:val="20"/>
         </w:rPr>
+        <w:t>Calidad:</w:t>
+      </w:r>
+      <w:r>
+        <w:rPr>
+          <w:rFonts w:ascii="Arial" w:hAnsi="Arial" w:cs="Arial"/>
+          <w:color w:val="000000"/>
+          <w:sz w:val="20"/>
+        </w:rPr>
+        <w:t xml:space="preserve"> Planeamiento de la calidad, aseguramiento de calidad y control de calidad.</w:t>
+      </w:r>
+    </w:p>
+    <w:p>
+      <w:pPr>
+        <w:pStyle w:val="Contenidodelatabla"/>
+        <w:widowControl/>
+        <w:spacing w:after="283" w:line="285" w:lineRule="atLeast"/>
+        <w:rPr>
+          <w:rFonts w:ascii="Arial" w:hAnsi="Arial" w:cs="Arial"/>
+          <w:color w:val="000000"/>
+          <w:sz w:val="20"/>
+        </w:rPr>
+      </w:pPr>
+      <w:r>
+        <w:rPr>
+          <w:rFonts w:ascii="Arial" w:hAnsi="Arial" w:cs="Arial"/>
+          <w:b/>
+          <w:color w:val="000000"/>
+          <w:sz w:val="20"/>
+        </w:rPr>
         <w:lastRenderedPageBreak/>
-        <w:t>Calidad:</w:t>
-      </w:r>
-      <w:r>
-        <w:rPr>
-          <w:rFonts w:ascii="Arial" w:hAnsi="Arial" w:cs="Arial"/>
-          <w:color w:val="000000"/>
-          <w:sz w:val="20"/>
-        </w:rPr>
-        <w:t xml:space="preserve"> Planeamiento de la calidad, aseguramiento de calidad y control de calidad.</w:t>
-      </w:r>
-    </w:p>
-    <w:p>
-      <w:pPr>
-        <w:pStyle w:val="Contenidodelatabla"/>
-        <w:widowControl/>
-        <w:spacing w:after="283" w:line="285" w:lineRule="atLeast"/>
-        <w:rPr>
-          <w:rFonts w:ascii="Arial" w:hAnsi="Arial" w:cs="Arial"/>
-          <w:color w:val="000000"/>
-          <w:sz w:val="20"/>
-        </w:rPr>
-      </w:pPr>
-      <w:r>
-        <w:rPr>
-          <w:rFonts w:ascii="Arial" w:hAnsi="Arial" w:cs="Arial"/>
-          <w:b/>
-          <w:color w:val="000000"/>
-          <w:sz w:val="20"/>
-        </w:rPr>
         <w:t>Recursos humanos:</w:t>
       </w:r>
       <w:r>
@@ -2119,14 +2084,6 @@
         <w:t>stakeholders</w:t>
       </w:r>
       <w:proofErr w:type="spellEnd"/>
-      <w:r>
-        <w:rPr>
-          <w:rFonts w:ascii="Arial" w:hAnsi="Arial" w:cs="Arial"/>
-          <w:color w:val="000000"/>
-          <w:sz w:val="20"/>
-        </w:rPr>
-        <w:t xml:space="preserve"> </w:t>
-      </w:r>
     </w:p>
     <w:p>
       <w:pPr>
@@ -2328,25 +2285,7 @@
           <w:color w:val="000000"/>
           <w:sz w:val="20"/>
         </w:rPr>
-        <w:t xml:space="preserve">Finalmente, PMBOK establece que para poder considerar que un proyecto ha sido exitoso se </w:t>
-      </w:r>
-      <w:proofErr w:type="gramStart"/>
-      <w:r>
-        <w:rPr>
-          <w:rFonts w:ascii="Arial" w:hAnsi="Arial" w:cs="Arial"/>
-          <w:color w:val="000000"/>
-          <w:sz w:val="20"/>
-        </w:rPr>
-        <w:t>deben</w:t>
-      </w:r>
-      <w:proofErr w:type="gramEnd"/>
-      <w:r>
-        <w:rPr>
-          <w:rFonts w:ascii="Arial" w:hAnsi="Arial" w:cs="Arial"/>
-          <w:color w:val="000000"/>
-          <w:sz w:val="20"/>
-        </w:rPr>
-        <w:t xml:space="preserve"> cumplir las siguientes expectativas:</w:t>
+        <w:t>Finalmente, PMBOK establece que para poder considerar que un proyecto ha sido exitoso se deben cumplir las siguientes expectativas:</w:t>
       </w:r>
     </w:p>
     <w:p>
@@ -2396,14 +2335,6 @@
           <w:color w:val="000000"/>
           <w:sz w:val="20"/>
         </w:rPr>
-        <w:t xml:space="preserve">          </w:t>
-      </w:r>
-      <w:r>
-        <w:rPr>
-          <w:rFonts w:ascii="Arial" w:hAnsi="Arial" w:cs="Arial"/>
-          <w:color w:val="000000"/>
-          <w:sz w:val="20"/>
-        </w:rPr>
         <w:t>Alcanzar los objetivos del proyecto</w:t>
       </w:r>
     </w:p>
@@ -2470,7 +2401,6 @@
           <w:sz w:val="20"/>
         </w:rPr>
         <w:tab/>
-        <w:t xml:space="preserve">     </w:t>
       </w:r>
       <w:r>
         <w:rPr>
@@ -2818,14 +2748,6 @@
         </w:rPr>
         <w:t>Nivel IV.</w:t>
       </w:r>
-      <w:r>
-        <w:rPr>
-          <w:rFonts w:ascii="Arial" w:hAnsi="Arial" w:cs="Arial"/>
-          <w:color w:val="000000"/>
-          <w:sz w:val="20"/>
-        </w:rPr>
-        <w:t xml:space="preserve"> </w:t>
-      </w:r>
     </w:p>
     <w:p>
       <w:pPr>
@@ -2929,7 +2851,6 @@
           <w:color w:val="000000"/>
           <w:sz w:val="20"/>
         </w:rPr>
-        <w:lastRenderedPageBreak/>
         <w:t>Referencias consultadas:</w:t>
       </w:r>
     </w:p>
@@ -2954,7 +2875,7 @@
           <w:sz w:val="20"/>
         </w:rPr>
       </w:pPr>
-      <w:hyperlink r:id="rId8" w:history="1">
+      <w:hyperlink r:id="rId7" w:history="1">
         <w:r>
           <w:rPr>
             <w:rStyle w:val="Hipervnculo"/>
@@ -2984,7 +2905,7 @@
           <w:sz w:val="20"/>
         </w:rPr>
       </w:pPr>
-      <w:hyperlink r:id="rId9" w:history="1">
+      <w:hyperlink r:id="rId8" w:history="1">
         <w:r>
           <w:rPr>
             <w:rStyle w:val="Hipervnculo"/>
@@ -3013,7 +2934,7 @@
           <w:sz w:val="20"/>
         </w:rPr>
       </w:pPr>
-      <w:hyperlink r:id="rId10" w:history="1">
+      <w:hyperlink r:id="rId9" w:history="1">
         <w:r>
           <w:rPr>
             <w:rStyle w:val="Hipervnculo"/>
@@ -3042,7 +2963,7 @@
           <w:sz w:val="20"/>
         </w:rPr>
       </w:pPr>
-      <w:hyperlink r:id="rId11" w:history="1">
+      <w:hyperlink r:id="rId10" w:history="1">
         <w:r>
           <w:rPr>
             <w:rStyle w:val="Hipervnculo"/>
@@ -3072,7 +2993,7 @@
 </file>
 
 <file path=word/numbering.xml><?xml version="1.0" encoding="utf-8"?>
-<w:numbering xmlns:wpc="http://schemas.microsoft.com/office/word/2010/wordprocessingCanvas" xmlns:mc="http://schemas.openxmlformats.org/markup-compatibility/2006" xmlns:o="urn:schemas-microsoft-com:office:office" xmlns:r="http://schemas.openxmlformats.org/officeDocument/2006/relationships" xmlns:m="http://schemas.openxmlformats.org/officeDocument/2006/math" xmlns:v="urn:schemas-microsoft-com:vml" xmlns:wp14="http://schemas.microsoft.com/office/word/2010/wordprocessingDrawing" xmlns:wp="http://schemas.openxmlformats.org/drawingml/2006/wordprocessingDrawing" xmlns:w10="urn:schemas-microsoft-com:office:word" xmlns:w="http://schemas.openxmlformats.org/wordprocessingml/2006/main" xmlns:w14="http://schemas.microsoft.com/office/word/2010/wordml" xmlns:wpg="http://schemas.microsoft.com/office/word/2010/wordprocessingGroup" xmlns:wpi="http://schemas.microsoft.com/office/word/2010/wordprocessingInk" xmlns:wne="http://schemas.microsoft.com/office/word/2006/wordml" xmlns:wps="http://schemas.microsoft.com/office/word/2010/wordprocessingShape" mc:Ignorable="w14 wp14">
+<w:numbering xmlns:ve="http://schemas.openxmlformats.org/markup-compatibility/2006" xmlns:o="urn:schemas-microsoft-com:office:office" xmlns:r="http://schemas.openxmlformats.org/officeDocument/2006/relationships" xmlns:m="http://schemas.openxmlformats.org/officeDocument/2006/math" xmlns:v="urn:schemas-microsoft-com:vml" xmlns:wp="http://schemas.openxmlformats.org/drawingml/2006/wordprocessingDrawing" xmlns:w10="urn:schemas-microsoft-com:office:word" xmlns:w="http://schemas.openxmlformats.org/wordprocessingml/2006/main" xmlns:wne="http://schemas.microsoft.com/office/word/2006/wordml">
   <w:abstractNum w:abstractNumId="0">
     <w:nsid w:val="FFFFFFFE"/>
     <w:multiLevelType w:val="singleLevel"/>
@@ -4309,7 +4230,7 @@
 </file>
 
 <file path=word/styles.xml><?xml version="1.0" encoding="utf-8"?>
-<w:styles xmlns:mc="http://schemas.openxmlformats.org/markup-compatibility/2006" xmlns:r="http://schemas.openxmlformats.org/officeDocument/2006/relationships" xmlns:w="http://schemas.openxmlformats.org/wordprocessingml/2006/main" xmlns:w14="http://schemas.microsoft.com/office/word/2010/wordml" mc:Ignorable="w14">
+<w:styles xmlns:r="http://schemas.openxmlformats.org/officeDocument/2006/relationships" xmlns:w="http://schemas.openxmlformats.org/wordprocessingml/2006/main">
   <w:docDefaults>
     <w:rPrDefault>
       <w:rPr>
@@ -4498,6 +4419,7 @@
     <w:uiPriority w:val="99"/>
     <w:semiHidden/>
     <w:unhideWhenUsed/>
+    <w:qFormat/>
     <w:tblPr>
       <w:tblInd w:w="0" w:type="dxa"/>
       <w:tblCellMar>

</xml_diff>

<commit_message>
modificacion en el pmbook correcciones
</commit_message>
<xml_diff>
--- a/Documentacion/PMBOOK.docx
+++ b/Documentacion/PMBOOK.docx
@@ -45,7 +45,6 @@
           <w:sz w:val="20"/>
         </w:rPr>
       </w:pPr>
-      <w:proofErr w:type="spellStart"/>
       <w:r>
         <w:rPr>
           <w:rFonts w:ascii="Arial" w:hAnsi="Arial" w:cs="Arial"/>
@@ -53,9 +52,8 @@
           <w:color w:val="000000"/>
           <w:sz w:val="20"/>
         </w:rPr>
-        <w:t>Definicion</w:t>
-      </w:r>
-      <w:proofErr w:type="spellEnd"/>
+        <w:t>Definición</w:t>
+      </w:r>
       <w:r>
         <w:rPr>
           <w:rFonts w:ascii="Arial" w:hAnsi="Arial" w:cs="Arial"/>
@@ -673,7 +671,7 @@
                     <a:blip r:embed="rId5">
                       <a:extLst>
                         <a:ext uri="{28A0092B-C50C-407E-A947-70E740481C1C}">
-                          <a14:useLocalDpi xmlns:a14="http://schemas.microsoft.com/office/drawing/2010/main" xmlns:wps="http://schemas.microsoft.com/office/word/2010/wordprocessingShape" xmlns:wpi="http://schemas.microsoft.com/office/word/2010/wordprocessingInk" xmlns:wpg="http://schemas.microsoft.com/office/word/2010/wordprocessingGroup" xmlns:w14="http://schemas.microsoft.com/office/word/2010/wordml" xmlns:w="http://schemas.openxmlformats.org/wordprocessingml/2006/main" xmlns:w10="urn:schemas-microsoft-com:office:word" xmlns:wp14="http://schemas.microsoft.com/office/word/2010/wordprocessingDrawing" xmlns:v="urn:schemas-microsoft-com:vml" xmlns:o="urn:schemas-microsoft-com:office:office" xmlns:mc="http://schemas.openxmlformats.org/markup-compatibility/2006" xmlns:wpc="http://schemas.microsoft.com/office/word/2010/wordprocessingCanvas" xmlns="" val="0"/>
+                          <a14:useLocalDpi xmlns="" xmlns:wpc="http://schemas.microsoft.com/office/word/2010/wordprocessingCanvas" xmlns:mc="http://schemas.openxmlformats.org/markup-compatibility/2006" xmlns:o="urn:schemas-microsoft-com:office:office" xmlns:v="urn:schemas-microsoft-com:vml" xmlns:wp14="http://schemas.microsoft.com/office/word/2010/wordprocessingDrawing" xmlns:w10="urn:schemas-microsoft-com:office:word" xmlns:w="http://schemas.openxmlformats.org/wordprocessingml/2006/main" xmlns:w14="http://schemas.microsoft.com/office/word/2010/wordml" xmlns:wpg="http://schemas.microsoft.com/office/word/2010/wordprocessingGroup" xmlns:wpi="http://schemas.microsoft.com/office/word/2010/wordprocessingInk" xmlns:wps="http://schemas.microsoft.com/office/word/2010/wordprocessingShape" xmlns:a14="http://schemas.microsoft.com/office/drawing/2010/main" val="0"/>
                         </a:ext>
                       </a:extLst>
                     </a:blip>
@@ -1819,7 +1817,7 @@
                     <a:blip r:embed="rId6">
                       <a:extLst>
                         <a:ext uri="{28A0092B-C50C-407E-A947-70E740481C1C}">
-                          <a14:useLocalDpi xmlns:a14="http://schemas.microsoft.com/office/drawing/2010/main" xmlns:wps="http://schemas.microsoft.com/office/word/2010/wordprocessingShape" xmlns:wpi="http://schemas.microsoft.com/office/word/2010/wordprocessingInk" xmlns:wpg="http://schemas.microsoft.com/office/word/2010/wordprocessingGroup" xmlns:w14="http://schemas.microsoft.com/office/word/2010/wordml" xmlns:w="http://schemas.openxmlformats.org/wordprocessingml/2006/main" xmlns:w10="urn:schemas-microsoft-com:office:word" xmlns:wp14="http://schemas.microsoft.com/office/word/2010/wordprocessingDrawing" xmlns:v="urn:schemas-microsoft-com:vml" xmlns:o="urn:schemas-microsoft-com:office:office" xmlns:mc="http://schemas.openxmlformats.org/markup-compatibility/2006" xmlns:wpc="http://schemas.microsoft.com/office/word/2010/wordprocessingCanvas" xmlns="" val="0"/>
+                          <a14:useLocalDpi xmlns="" xmlns:wpc="http://schemas.microsoft.com/office/word/2010/wordprocessingCanvas" xmlns:mc="http://schemas.openxmlformats.org/markup-compatibility/2006" xmlns:o="urn:schemas-microsoft-com:office:office" xmlns:v="urn:schemas-microsoft-com:vml" xmlns:wp14="http://schemas.microsoft.com/office/word/2010/wordprocessingDrawing" xmlns:w10="urn:schemas-microsoft-com:office:word" xmlns:w="http://schemas.openxmlformats.org/wordprocessingml/2006/main" xmlns:w14="http://schemas.microsoft.com/office/word/2010/wordml" xmlns:wpg="http://schemas.microsoft.com/office/word/2010/wordprocessingGroup" xmlns:wpi="http://schemas.microsoft.com/office/word/2010/wordprocessingInk" xmlns:wps="http://schemas.microsoft.com/office/word/2010/wordprocessingShape" xmlns:a14="http://schemas.microsoft.com/office/drawing/2010/main" val="0"/>
                         </a:ext>
                       </a:extLst>
                     </a:blip>
@@ -2237,16 +2235,14 @@
         </w:rPr>
         <w:t xml:space="preserve">9 </w:t>
       </w:r>
-      <w:proofErr w:type="spellStart"/>
-      <w:r>
-        <w:rPr>
-          <w:rFonts w:ascii="Arial" w:hAnsi="Arial" w:cs="Arial"/>
-          <w:color w:val="000000"/>
-          <w:sz w:val="20"/>
-        </w:rPr>
-        <w:t>areas</w:t>
-      </w:r>
-      <w:proofErr w:type="spellEnd"/>
+      <w:r>
+        <w:rPr>
+          <w:rFonts w:ascii="Arial" w:hAnsi="Arial" w:cs="Arial"/>
+          <w:color w:val="000000"/>
+          <w:sz w:val="20"/>
+        </w:rPr>
+        <w:t>áreas</w:t>
+      </w:r>
       <w:r>
         <w:rPr>
           <w:rFonts w:ascii="Arial" w:hAnsi="Arial" w:cs="Arial"/>

</xml_diff>